<commit_message>
Checking in changes for send with timestamping
</commit_message>
<xml_diff>
--- a/MicroFrameworkPK_v4_3/Samraksh/Documentation/eMoteManuals/EmoteInternals.docx
+++ b/MicroFrameworkPK_v4_3/Samraksh/Documentation/eMoteManuals/EmoteInternals.docx
@@ -2265,35 +2265,1309 @@
           <w:szCs w:val="20"/>
         </w:rPr>
       </w:pPr>
+    </w:p>
+    <w:p>
+      <w:pPr>
+        <w:pStyle w:val="ListParagraph"/>
+        <w:rPr>
+          <w:sz w:val="28"/>
+          <w:szCs w:val="28"/>
+        </w:rPr>
+      </w:pPr>
+    </w:p>
+    <w:p>
+      <w:pPr>
+        <w:pStyle w:val="ListParagraph"/>
+        <w:rPr>
+          <w:sz w:val="28"/>
+          <w:szCs w:val="28"/>
+        </w:rPr>
+      </w:pPr>
+    </w:p>
+    <w:p>
+      <w:pPr>
+        <w:pStyle w:val="ListParagraph"/>
+        <w:rPr>
+          <w:sz w:val="28"/>
+          <w:szCs w:val="28"/>
+        </w:rPr>
+      </w:pPr>
+      <w:r>
+        <w:rPr>
+          <w:sz w:val="28"/>
+          <w:szCs w:val="28"/>
+        </w:rPr>
+        <w:t>Chapter 3</w:t>
+      </w:r>
+    </w:p>
+    <w:p>
+      <w:pPr>
+        <w:pStyle w:val="ListParagraph"/>
+        <w:rPr>
+          <w:sz w:val="28"/>
+          <w:szCs w:val="28"/>
+        </w:rPr>
+      </w:pPr>
+      <w:r>
+        <w:rPr>
+          <w:sz w:val="28"/>
+          <w:szCs w:val="28"/>
+        </w:rPr>
+        <w:t>Timer and Time drivers</w:t>
+      </w:r>
+    </w:p>
+    <w:p>
+      <w:pPr>
+        <w:pStyle w:val="ListParagraph"/>
+        <w:rPr>
+          <w:sz w:val="28"/>
+          <w:szCs w:val="28"/>
+        </w:rPr>
+      </w:pPr>
+    </w:p>
+    <w:p>
+      <w:pPr>
+        <w:pStyle w:val="ListParagraph"/>
+        <w:rPr>
+          <w:sz w:val="28"/>
+          <w:szCs w:val="28"/>
+        </w:rPr>
+      </w:pPr>
+    </w:p>
+    <w:p>
+      <w:pPr>
+        <w:pStyle w:val="ListParagraph"/>
+        <w:rPr>
+          <w:sz w:val="28"/>
+          <w:szCs w:val="28"/>
+        </w:rPr>
+      </w:pPr>
+    </w:p>
+    <w:p>
+      <w:pPr>
+        <w:pStyle w:val="ListParagraph"/>
+        <w:rPr>
+          <w:sz w:val="28"/>
+          <w:szCs w:val="28"/>
+        </w:rPr>
+      </w:pPr>
+    </w:p>
+    <w:p>
+      <w:pPr>
+        <w:pStyle w:val="ListParagraph"/>
+        <w:rPr>
+          <w:sz w:val="28"/>
+          <w:szCs w:val="28"/>
+        </w:rPr>
+      </w:pPr>
+    </w:p>
+    <w:p>
+      <w:pPr>
+        <w:pStyle w:val="ListParagraph"/>
+        <w:rPr>
+          <w:sz w:val="28"/>
+          <w:szCs w:val="28"/>
+        </w:rPr>
+      </w:pPr>
+    </w:p>
+    <w:p>
+      <w:pPr>
+        <w:pStyle w:val="ListParagraph"/>
+        <w:rPr>
+          <w:sz w:val="28"/>
+          <w:szCs w:val="28"/>
+        </w:rPr>
+      </w:pPr>
+    </w:p>
+    <w:p>
+      <w:pPr>
+        <w:pStyle w:val="ListParagraph"/>
+        <w:rPr>
+          <w:sz w:val="28"/>
+          <w:szCs w:val="28"/>
+        </w:rPr>
+      </w:pPr>
+    </w:p>
+    <w:p>
+      <w:pPr>
+        <w:pStyle w:val="ListParagraph"/>
+        <w:rPr>
+          <w:sz w:val="28"/>
+          <w:szCs w:val="28"/>
+        </w:rPr>
+      </w:pPr>
+    </w:p>
+    <w:p>
+      <w:pPr>
+        <w:pStyle w:val="ListParagraph"/>
+        <w:rPr>
+          <w:sz w:val="28"/>
+          <w:szCs w:val="28"/>
+        </w:rPr>
+      </w:pPr>
+    </w:p>
+    <w:p>
+      <w:pPr>
+        <w:pStyle w:val="ListParagraph"/>
+        <w:rPr>
+          <w:sz w:val="28"/>
+          <w:szCs w:val="28"/>
+        </w:rPr>
+      </w:pPr>
+    </w:p>
+    <w:p>
+      <w:pPr>
+        <w:pStyle w:val="ListParagraph"/>
+        <w:rPr>
+          <w:sz w:val="28"/>
+          <w:szCs w:val="28"/>
+        </w:rPr>
+      </w:pPr>
+    </w:p>
+    <w:p>
+      <w:pPr>
+        <w:pStyle w:val="ListParagraph"/>
+        <w:rPr>
+          <w:sz w:val="28"/>
+          <w:szCs w:val="28"/>
+        </w:rPr>
+      </w:pPr>
+    </w:p>
+    <w:p>
+      <w:pPr>
+        <w:pStyle w:val="ListParagraph"/>
+        <w:rPr>
+          <w:sz w:val="28"/>
+          <w:szCs w:val="28"/>
+        </w:rPr>
+      </w:pPr>
+    </w:p>
+    <w:p>
+      <w:pPr>
+        <w:pStyle w:val="ListParagraph"/>
+        <w:rPr>
+          <w:sz w:val="28"/>
+          <w:szCs w:val="28"/>
+        </w:rPr>
+      </w:pPr>
+    </w:p>
+    <w:p>
+      <w:pPr>
+        <w:pStyle w:val="ListParagraph"/>
+        <w:rPr>
+          <w:sz w:val="28"/>
+          <w:szCs w:val="28"/>
+        </w:rPr>
+      </w:pPr>
+    </w:p>
+    <w:p>
+      <w:pPr>
+        <w:pStyle w:val="ListParagraph"/>
+        <w:rPr>
+          <w:sz w:val="28"/>
+          <w:szCs w:val="28"/>
+        </w:rPr>
+      </w:pPr>
+    </w:p>
+    <w:p>
+      <w:pPr>
+        <w:pStyle w:val="ListParagraph"/>
+        <w:rPr>
+          <w:sz w:val="28"/>
+          <w:szCs w:val="28"/>
+        </w:rPr>
+      </w:pPr>
+    </w:p>
+    <w:p>
+      <w:pPr>
+        <w:pStyle w:val="ListParagraph"/>
+        <w:rPr>
+          <w:sz w:val="28"/>
+          <w:szCs w:val="28"/>
+        </w:rPr>
+      </w:pPr>
+    </w:p>
+    <w:p>
+      <w:pPr>
+        <w:pStyle w:val="ListParagraph"/>
+        <w:rPr>
+          <w:sz w:val="28"/>
+          <w:szCs w:val="28"/>
+        </w:rPr>
+      </w:pPr>
+    </w:p>
+    <w:p>
+      <w:pPr>
+        <w:pStyle w:val="ListParagraph"/>
+        <w:rPr>
+          <w:sz w:val="28"/>
+          <w:szCs w:val="28"/>
+        </w:rPr>
+      </w:pPr>
+    </w:p>
+    <w:p>
+      <w:pPr>
+        <w:pStyle w:val="ListParagraph"/>
+        <w:rPr>
+          <w:sz w:val="28"/>
+          <w:szCs w:val="28"/>
+        </w:rPr>
+      </w:pPr>
+    </w:p>
+    <w:p>
+      <w:pPr>
+        <w:pStyle w:val="ListParagraph"/>
+        <w:rPr>
+          <w:sz w:val="28"/>
+          <w:szCs w:val="28"/>
+        </w:rPr>
+      </w:pPr>
+    </w:p>
+    <w:p>
+      <w:pPr>
+        <w:pStyle w:val="ListParagraph"/>
+        <w:rPr>
+          <w:sz w:val="28"/>
+          <w:szCs w:val="28"/>
+        </w:rPr>
+      </w:pPr>
+    </w:p>
+    <w:p>
+      <w:pPr>
+        <w:pStyle w:val="ListParagraph"/>
+        <w:rPr>
+          <w:sz w:val="28"/>
+          <w:szCs w:val="28"/>
+        </w:rPr>
+      </w:pPr>
+    </w:p>
+    <w:p>
+      <w:pPr>
+        <w:pStyle w:val="ListParagraph"/>
+        <w:rPr>
+          <w:sz w:val="28"/>
+          <w:szCs w:val="28"/>
+        </w:rPr>
+      </w:pPr>
+    </w:p>
+    <w:p>
+      <w:pPr>
+        <w:pStyle w:val="ListParagraph"/>
+        <w:rPr>
+          <w:sz w:val="28"/>
+          <w:szCs w:val="28"/>
+        </w:rPr>
+      </w:pPr>
+    </w:p>
+    <w:p>
+      <w:pPr>
+        <w:pStyle w:val="ListParagraph"/>
+        <w:rPr>
+          <w:sz w:val="28"/>
+          <w:szCs w:val="28"/>
+        </w:rPr>
+      </w:pPr>
+    </w:p>
+    <w:p>
+      <w:pPr>
+        <w:pStyle w:val="ListParagraph"/>
+        <w:rPr>
+          <w:sz w:val="28"/>
+          <w:szCs w:val="28"/>
+        </w:rPr>
+      </w:pPr>
+    </w:p>
+    <w:p>
+      <w:pPr>
+        <w:pStyle w:val="ListParagraph"/>
+        <w:rPr>
+          <w:sz w:val="28"/>
+          <w:szCs w:val="28"/>
+        </w:rPr>
+      </w:pPr>
+    </w:p>
+    <w:p>
+      <w:pPr>
+        <w:pStyle w:val="ListParagraph"/>
+        <w:rPr>
+          <w:sz w:val="28"/>
+          <w:szCs w:val="28"/>
+        </w:rPr>
+      </w:pPr>
+      <w:r>
+        <w:rPr>
+          <w:sz w:val="28"/>
+          <w:szCs w:val="28"/>
+        </w:rPr>
+        <w:lastRenderedPageBreak/>
+        <w:tab/>
+        <w:t>The STM32F10x processor contains about 4 general purpose timers, 2 advanced timers and a few other special timers. The older timer drivers were based on the general purpose timers which w</w:t>
+      </w:r>
+      <w:r>
+        <w:rPr>
+          <w:sz w:val="28"/>
+          <w:szCs w:val="28"/>
+        </w:rPr>
+        <w:t>ere all 16bit timers. This meant that at a clock speed of 48MHz, a</w:t>
+      </w:r>
+      <w:r>
+        <w:rPr>
+          <w:sz w:val="28"/>
+          <w:szCs w:val="28"/>
+        </w:rPr>
+        <w:t xml:space="preserve"> rollover happened on 1.3ms which primarily meant that the .NOW could not sleep for more than that period of time. </w:t>
+      </w:r>
+    </w:p>
+    <w:p>
+      <w:pPr>
+        <w:pStyle w:val="ListParagraph"/>
+        <w:rPr>
+          <w:sz w:val="28"/>
+          <w:szCs w:val="28"/>
+        </w:rPr>
+      </w:pPr>
+    </w:p>
+    <w:p>
+      <w:pPr>
+        <w:pStyle w:val="ListParagraph"/>
+        <w:rPr>
+          <w:sz w:val="28"/>
+          <w:szCs w:val="28"/>
+        </w:rPr>
+      </w:pPr>
+      <w:r>
+        <w:rPr>
+          <w:sz w:val="28"/>
+          <w:szCs w:val="28"/>
+        </w:rPr>
+        <w:tab/>
+        <w:t xml:space="preserve">This system </w:t>
+      </w:r>
+      <w:r>
+        <w:rPr>
+          <w:sz w:val="28"/>
+          <w:szCs w:val="28"/>
+        </w:rPr>
+        <w:t xml:space="preserve">was then replaced by the advanced timer system which consists of a 16 bit advanced timer chained to a 16 bit general purpose timer. </w:t>
+      </w:r>
+      <w:r>
+        <w:rPr>
+          <w:sz w:val="28"/>
+          <w:szCs w:val="28"/>
+        </w:rPr>
+        <w:t xml:space="preserve">This simulates a 32 bit timer giving the ability to sleep much longer. </w:t>
+      </w:r>
+    </w:p>
+    <w:p>
+      <w:pPr>
+        <w:pStyle w:val="ListParagraph"/>
+        <w:rPr>
+          <w:sz w:val="28"/>
+          <w:szCs w:val="28"/>
+        </w:rPr>
+      </w:pPr>
+    </w:p>
+    <w:p>
+      <w:pPr>
+        <w:pStyle w:val="ListParagraph"/>
+        <w:rPr>
+          <w:sz w:val="28"/>
+          <w:szCs w:val="28"/>
+        </w:rPr>
+      </w:pPr>
+      <w:r>
+        <w:rPr>
+          <w:sz w:val="28"/>
+          <w:szCs w:val="28"/>
+        </w:rPr>
+        <w:t>Location</w:t>
+      </w:r>
+      <w:r>
+        <w:rPr>
+          <w:sz w:val="28"/>
+          <w:szCs w:val="28"/>
+        </w:rPr>
+        <w:t xml:space="preserve"> (old timers)</w:t>
+      </w:r>
+      <w:r>
+        <w:rPr>
+          <w:sz w:val="28"/>
+          <w:szCs w:val="28"/>
+        </w:rPr>
+        <w:t>:</w:t>
+      </w:r>
+    </w:p>
+    <w:p>
+      <w:pPr>
+        <w:pStyle w:val="ListParagraph"/>
+        <w:rPr>
+          <w:sz w:val="28"/>
+          <w:szCs w:val="28"/>
+        </w:rPr>
+      </w:pPr>
+      <w:r>
+        <w:rPr>
+          <w:sz w:val="28"/>
+          <w:szCs w:val="28"/>
+        </w:rPr>
+        <w:t>$(SPOCLIENT)</w:t>
+      </w:r>
+      <w:r>
+        <w:rPr>
+          <w:sz w:val="28"/>
+          <w:szCs w:val="28"/>
+        </w:rPr>
+        <w:t>\DeviceCode\Targets\Native\STM32F10x\DeviceCode\drivers\tim</w:t>
+      </w:r>
+    </w:p>
+    <w:p>
+      <w:pPr>
+        <w:pStyle w:val="ListParagraph"/>
+        <w:rPr>
+          <w:sz w:val="28"/>
+          <w:szCs w:val="28"/>
+        </w:rPr>
+      </w:pPr>
+    </w:p>
+    <w:p>
+      <w:pPr>
+        <w:pStyle w:val="ListParagraph"/>
+        <w:rPr>
+          <w:sz w:val="28"/>
+          <w:szCs w:val="28"/>
+        </w:rPr>
+      </w:pPr>
+      <w:r>
+        <w:rPr>
+          <w:sz w:val="28"/>
+          <w:szCs w:val="28"/>
+        </w:rPr>
+        <w:t>Location</w:t>
+      </w:r>
+      <w:r>
+        <w:rPr>
+          <w:sz w:val="28"/>
+          <w:szCs w:val="28"/>
+        </w:rPr>
+        <w:t xml:space="preserve"> (advanced timer</w:t>
+      </w:r>
+      <w:r>
+        <w:rPr>
+          <w:sz w:val="28"/>
+          <w:szCs w:val="28"/>
+        </w:rPr>
+        <w:t>):</w:t>
+      </w:r>
+    </w:p>
+    <w:p>
+      <w:pPr>
+        <w:pStyle w:val="ListParagraph"/>
+        <w:rPr>
+          <w:sz w:val="28"/>
+          <w:szCs w:val="28"/>
+        </w:rPr>
+      </w:pPr>
+      <w:r>
+        <w:rPr>
+          <w:sz w:val="28"/>
+          <w:szCs w:val="28"/>
+        </w:rPr>
+        <w:t>$(SPOCLIENT)</w:t>
+      </w:r>
+      <w:r>
+        <w:rPr>
+          <w:sz w:val="28"/>
+          <w:szCs w:val="28"/>
+        </w:rPr>
+        <w:t>\DeviceCode\Targets\Native\STM32F10x\DeviceCode\drivers\advancedtim</w:t>
+      </w:r>
+    </w:p>
+    <w:p>
+      <w:pPr>
+        <w:pStyle w:val="ListParagraph"/>
+        <w:rPr>
+          <w:sz w:val="28"/>
+          <w:szCs w:val="28"/>
+        </w:rPr>
+      </w:pPr>
+    </w:p>
+    <w:p>
+      <w:pPr>
+        <w:pStyle w:val="ListParagraph"/>
+        <w:rPr>
+          <w:sz w:val="28"/>
+          <w:szCs w:val="28"/>
+        </w:rPr>
+      </w:pPr>
+      <w:r>
+        <w:rPr>
+          <w:sz w:val="28"/>
+          <w:szCs w:val="28"/>
+        </w:rPr>
+        <w:t>Source:</w:t>
+      </w:r>
+    </w:p>
+    <w:p>
+      <w:pPr>
+        <w:pStyle w:val="ListParagraph"/>
+        <w:rPr>
+          <w:i/>
+          <w:sz w:val="28"/>
+          <w:szCs w:val="28"/>
+        </w:rPr>
+      </w:pPr>
+      <w:r>
+        <w:rPr>
+          <w:i/>
+          <w:sz w:val="28"/>
+          <w:szCs w:val="28"/>
+        </w:rPr>
+        <w:t>netmf_advancedtimer.cpp</w:t>
+      </w:r>
+    </w:p>
+    <w:p>
+      <w:pPr>
+        <w:pStyle w:val="ListParagraph"/>
+        <w:rPr>
+          <w:i/>
+          <w:sz w:val="28"/>
+          <w:szCs w:val="28"/>
+        </w:rPr>
+      </w:pPr>
+      <w:r>
+        <w:rPr>
+          <w:i/>
+          <w:sz w:val="28"/>
+          <w:szCs w:val="28"/>
+        </w:rPr>
+        <w:t>netmf_advancedtimer</w:t>
+      </w:r>
+      <w:r>
+        <w:rPr>
+          <w:i/>
+          <w:sz w:val="28"/>
+          <w:szCs w:val="28"/>
+        </w:rPr>
+        <w:t>.h</w:t>
+      </w:r>
+    </w:p>
+    <w:p>
+      <w:pPr>
+        <w:pStyle w:val="ListParagraph"/>
+        <w:rPr>
+          <w:i/>
+          <w:sz w:val="28"/>
+          <w:szCs w:val="28"/>
+        </w:rPr>
+      </w:pPr>
+      <w:r>
+        <w:rPr>
+          <w:i/>
+          <w:sz w:val="28"/>
+          <w:szCs w:val="28"/>
+        </w:rPr>
+        <w:t>netmf_time_functions</w:t>
+      </w:r>
+      <w:r>
+        <w:rPr>
+          <w:i/>
+          <w:sz w:val="28"/>
+          <w:szCs w:val="28"/>
+        </w:rPr>
+        <w:t>.cpp</w:t>
+      </w:r>
+    </w:p>
+    <w:p>
+      <w:pPr>
+        <w:pStyle w:val="ListParagraph"/>
+        <w:rPr>
+          <w:i/>
+          <w:sz w:val="28"/>
+          <w:szCs w:val="28"/>
+        </w:rPr>
+      </w:pPr>
+    </w:p>
+    <w:p>
+      <w:pPr>
+        <w:pStyle w:val="ListParagraph"/>
+        <w:rPr>
+          <w:sz w:val="28"/>
+          <w:szCs w:val="28"/>
+        </w:rPr>
+      </w:pPr>
+      <w:r>
+        <w:rPr>
+          <w:sz w:val="28"/>
+          <w:szCs w:val="28"/>
+        </w:rPr>
+        <w:t xml:space="preserve">The netmf_time_functions.cpp contains the glue code needed to link the </w:t>
+      </w:r>
+      <w:r>
+        <w:rPr>
+          <w:sz w:val="28"/>
+          <w:szCs w:val="28"/>
+        </w:rPr>
+        <w:t xml:space="preserve">time api expected by the NETMF with the advanced timer system. </w:t>
+      </w:r>
+    </w:p>
+    <w:p>
+      <w:pPr>
+        <w:pStyle w:val="ListParagraph"/>
+        <w:rPr>
+          <w:sz w:val="28"/>
+          <w:szCs w:val="28"/>
+        </w:rPr>
+      </w:pPr>
+    </w:p>
+    <w:p>
+      <w:pPr>
+        <w:pStyle w:val="ListParagraph"/>
+        <w:rPr>
+          <w:sz w:val="28"/>
+          <w:szCs w:val="28"/>
+        </w:rPr>
+      </w:pPr>
+    </w:p>
+    <w:p>
+      <w:pPr>
+        <w:pStyle w:val="ListParagraph"/>
+        <w:rPr>
+          <w:sz w:val="28"/>
+          <w:szCs w:val="28"/>
+        </w:rPr>
+      </w:pPr>
+      <w:r>
+        <w:rPr>
+          <w:sz w:val="28"/>
+          <w:szCs w:val="28"/>
+        </w:rPr>
+        <w:t xml:space="preserve">TIM1 </w:t>
+      </w:r>
+      <w:r>
+        <w:rPr>
+          <w:sz w:val="28"/>
+          <w:szCs w:val="28"/>
+        </w:rPr>
+        <w:t xml:space="preserve">(advanced timer) </w:t>
+      </w:r>
+      <w:r>
+        <w:rPr>
+          <w:sz w:val="28"/>
+          <w:szCs w:val="28"/>
+        </w:rPr>
+        <w:t xml:space="preserve">and TIM2 </w:t>
+      </w:r>
+      <w:r>
+        <w:rPr>
+          <w:sz w:val="28"/>
+          <w:szCs w:val="28"/>
+        </w:rPr>
+        <w:t xml:space="preserve">(general purpose timer) are the two timers involved in the chaining. </w:t>
+      </w:r>
+      <w:r>
+        <w:rPr>
+          <w:sz w:val="28"/>
+          <w:szCs w:val="28"/>
+        </w:rPr>
+        <w:t xml:space="preserve">Every time the advanced timer overflows </w:t>
+      </w:r>
+      <w:r>
+        <w:rPr>
+          <w:sz w:val="28"/>
+          <w:szCs w:val="28"/>
+        </w:rPr>
+        <w:t xml:space="preserve">it sends an update event in hardware to the general purpose timer which then increments its counter. The timers together therefore achieve a 32 bit timer. </w:t>
+      </w:r>
+    </w:p>
+    <w:p>
+      <w:pPr>
+        <w:pStyle w:val="ListParagraph"/>
+        <w:rPr>
+          <w:sz w:val="28"/>
+          <w:szCs w:val="28"/>
+        </w:rPr>
+      </w:pPr>
+    </w:p>
+    <w:p>
+      <w:pPr>
+        <w:pStyle w:val="ListParagraph"/>
+        <w:rPr>
+          <w:sz w:val="28"/>
+          <w:szCs w:val="28"/>
+        </w:rPr>
+      </w:pPr>
+      <w:r>
+        <w:rPr>
+          <w:sz w:val="28"/>
+          <w:szCs w:val="28"/>
+        </w:rPr>
+        <w:t>SetCompare:</w:t>
+      </w:r>
+    </w:p>
+    <w:p>
+      <w:pPr>
+        <w:pStyle w:val="ListParagraph"/>
+        <w:rPr>
+          <w:sz w:val="28"/>
+          <w:szCs w:val="28"/>
+        </w:rPr>
+      </w:pPr>
+      <w:r>
+        <w:rPr>
+          <w:sz w:val="28"/>
+          <w:szCs w:val="28"/>
+        </w:rPr>
+        <w:lastRenderedPageBreak/>
+        <w:t>The other advantage of having a 32 bit timer is that you</w:t>
+      </w:r>
+      <w:r>
+        <w:rPr>
+          <w:sz w:val="28"/>
+          <w:szCs w:val="28"/>
+        </w:rPr>
+        <w:t xml:space="preserve"> can set 32 bit compare values. </w:t>
+      </w:r>
+      <w:r>
+        <w:rPr>
+          <w:sz w:val="28"/>
+          <w:szCs w:val="28"/>
+        </w:rPr>
+        <w:t>The most significant 16 bits of the compare value a</w:t>
+      </w:r>
+      <w:r>
+        <w:rPr>
+          <w:sz w:val="28"/>
+          <w:szCs w:val="28"/>
+        </w:rPr>
+        <w:t xml:space="preserve">re set in TIM2 when this fires, the handler now sets the least significant 16 bits in TIM1. </w:t>
+      </w:r>
+    </w:p>
+    <w:p>
+      <w:pPr>
+        <w:pStyle w:val="ListParagraph"/>
+        <w:rPr>
+          <w:sz w:val="28"/>
+          <w:szCs w:val="28"/>
+        </w:rPr>
+      </w:pPr>
+    </w:p>
+    <w:p>
+      <w:pPr>
+        <w:pStyle w:val="ListParagraph"/>
+        <w:rPr>
+          <w:sz w:val="28"/>
+          <w:szCs w:val="28"/>
+        </w:rPr>
+      </w:pPr>
+      <w:r>
+        <w:rPr>
+          <w:sz w:val="28"/>
+          <w:szCs w:val="28"/>
+        </w:rPr>
+        <w:t>The users of the advanced timer are notified of the compare event through a software interrupt</w:t>
+      </w:r>
+      <w:r>
+        <w:rPr>
+          <w:sz w:val="28"/>
+          <w:szCs w:val="28"/>
+        </w:rPr>
+        <w:t xml:space="preserve"> (tasklet)</w:t>
+      </w:r>
+      <w:r>
+        <w:rPr>
+          <w:sz w:val="28"/>
+          <w:szCs w:val="28"/>
+        </w:rPr>
+        <w:t xml:space="preserve">. </w:t>
+      </w:r>
+      <w:r>
+        <w:rPr>
+          <w:sz w:val="28"/>
+          <w:szCs w:val="28"/>
+        </w:rPr>
+        <w:t>This isolates the user notif</w:t>
+      </w:r>
+      <w:r>
+        <w:rPr>
+          <w:sz w:val="28"/>
+          <w:szCs w:val="28"/>
+        </w:rPr>
+        <w:t>ication from the timer han</w:t>
+      </w:r>
+      <w:r>
+        <w:rPr>
+          <w:sz w:val="28"/>
+          <w:szCs w:val="28"/>
+        </w:rPr>
+        <w:t>dler, thereby reducing</w:t>
+      </w:r>
+      <w:r>
+        <w:rPr>
+          <w:sz w:val="28"/>
+          <w:szCs w:val="28"/>
+        </w:rPr>
+        <w:t xml:space="preserve"> jitter of the timer system. </w:t>
+      </w:r>
+    </w:p>
+    <w:p>
+      <w:pPr>
+        <w:pStyle w:val="ListParagraph"/>
+        <w:rPr>
+          <w:sz w:val="28"/>
+          <w:szCs w:val="28"/>
+        </w:rPr>
+      </w:pPr>
+    </w:p>
+    <w:p>
+      <w:pPr>
+        <w:pStyle w:val="ListParagraph"/>
+        <w:rPr>
+          <w:sz w:val="28"/>
+          <w:szCs w:val="28"/>
+        </w:rPr>
+      </w:pPr>
+    </w:p>
+    <w:p>
+      <w:pPr>
+        <w:pStyle w:val="ListParagraph"/>
+        <w:rPr>
+          <w:sz w:val="28"/>
+          <w:szCs w:val="28"/>
+        </w:rPr>
+      </w:pPr>
+    </w:p>
+    <w:p>
+      <w:pPr>
+        <w:pStyle w:val="ListParagraph"/>
+        <w:rPr>
+          <w:sz w:val="28"/>
+          <w:szCs w:val="28"/>
+        </w:rPr>
+      </w:pPr>
+    </w:p>
+    <w:p>
+      <w:pPr>
+        <w:pStyle w:val="ListParagraph"/>
+        <w:rPr>
+          <w:sz w:val="28"/>
+          <w:szCs w:val="28"/>
+        </w:rPr>
+      </w:pPr>
+    </w:p>
+    <w:p>
+      <w:pPr>
+        <w:pStyle w:val="ListParagraph"/>
+        <w:rPr>
+          <w:sz w:val="28"/>
+          <w:szCs w:val="28"/>
+        </w:rPr>
+      </w:pPr>
+    </w:p>
+    <w:p>
+      <w:pPr>
+        <w:pStyle w:val="ListParagraph"/>
+        <w:rPr>
+          <w:sz w:val="28"/>
+          <w:szCs w:val="28"/>
+        </w:rPr>
+      </w:pPr>
+    </w:p>
+    <w:p>
+      <w:pPr>
+        <w:pStyle w:val="ListParagraph"/>
+        <w:rPr>
+          <w:sz w:val="28"/>
+          <w:szCs w:val="28"/>
+        </w:rPr>
+      </w:pPr>
+    </w:p>
+    <w:p>
+      <w:pPr>
+        <w:pStyle w:val="ListParagraph"/>
+        <w:rPr>
+          <w:sz w:val="28"/>
+          <w:szCs w:val="28"/>
+        </w:rPr>
+      </w:pPr>
+    </w:p>
+    <w:p>
+      <w:pPr>
+        <w:pStyle w:val="ListParagraph"/>
+        <w:rPr>
+          <w:sz w:val="28"/>
+          <w:szCs w:val="28"/>
+        </w:rPr>
+      </w:pPr>
+    </w:p>
+    <w:p>
+      <w:pPr>
+        <w:pStyle w:val="ListParagraph"/>
+        <w:rPr>
+          <w:sz w:val="28"/>
+          <w:szCs w:val="28"/>
+        </w:rPr>
+      </w:pPr>
+    </w:p>
+    <w:p>
+      <w:pPr>
+        <w:pStyle w:val="ListParagraph"/>
+        <w:rPr>
+          <w:sz w:val="28"/>
+          <w:szCs w:val="28"/>
+        </w:rPr>
+      </w:pPr>
+    </w:p>
+    <w:p>
+      <w:pPr>
+        <w:pStyle w:val="ListParagraph"/>
+        <w:rPr>
+          <w:sz w:val="28"/>
+          <w:szCs w:val="28"/>
+        </w:rPr>
+      </w:pPr>
+    </w:p>
+    <w:p>
+      <w:pPr>
+        <w:pStyle w:val="ListParagraph"/>
+        <w:rPr>
+          <w:sz w:val="28"/>
+          <w:szCs w:val="28"/>
+        </w:rPr>
+      </w:pPr>
+    </w:p>
+    <w:p>
+      <w:pPr>
+        <w:pStyle w:val="ListParagraph"/>
+        <w:rPr>
+          <w:sz w:val="28"/>
+          <w:szCs w:val="28"/>
+        </w:rPr>
+      </w:pPr>
+    </w:p>
+    <w:p>
+      <w:pPr>
+        <w:pStyle w:val="ListParagraph"/>
+        <w:rPr>
+          <w:sz w:val="28"/>
+          <w:szCs w:val="28"/>
+        </w:rPr>
+      </w:pPr>
+    </w:p>
+    <w:p>
+      <w:pPr>
+        <w:pStyle w:val="ListParagraph"/>
+        <w:rPr>
+          <w:sz w:val="28"/>
+          <w:szCs w:val="28"/>
+        </w:rPr>
+      </w:pPr>
+    </w:p>
+    <w:p>
+      <w:pPr>
+        <w:pStyle w:val="ListParagraph"/>
+        <w:rPr>
+          <w:sz w:val="28"/>
+          <w:szCs w:val="28"/>
+        </w:rPr>
+      </w:pPr>
+    </w:p>
+    <w:p>
+      <w:pPr>
+        <w:pStyle w:val="ListParagraph"/>
+        <w:rPr>
+          <w:sz w:val="28"/>
+          <w:szCs w:val="28"/>
+        </w:rPr>
+      </w:pPr>
+    </w:p>
+    <w:p>
+      <w:pPr>
+        <w:pStyle w:val="ListParagraph"/>
+        <w:rPr>
+          <w:sz w:val="28"/>
+          <w:szCs w:val="28"/>
+        </w:rPr>
+      </w:pPr>
+    </w:p>
+    <w:p>
+      <w:pPr>
+        <w:pStyle w:val="ListParagraph"/>
+        <w:rPr>
+          <w:sz w:val="28"/>
+          <w:szCs w:val="28"/>
+        </w:rPr>
+      </w:pPr>
+    </w:p>
+    <w:p>
+      <w:pPr>
+        <w:pStyle w:val="ListParagraph"/>
+        <w:rPr>
+          <w:sz w:val="28"/>
+          <w:szCs w:val="28"/>
+        </w:rPr>
+      </w:pPr>
+    </w:p>
+    <w:p>
+      <w:pPr>
+        <w:pStyle w:val="ListParagraph"/>
+        <w:rPr>
+          <w:sz w:val="28"/>
+          <w:szCs w:val="28"/>
+        </w:rPr>
+      </w:pPr>
+    </w:p>
+    <w:p>
+      <w:pPr>
+        <w:pStyle w:val="ListParagraph"/>
+        <w:rPr>
+          <w:sz w:val="28"/>
+          <w:szCs w:val="28"/>
+        </w:rPr>
+      </w:pPr>
+    </w:p>
+    <w:p>
+      <w:pPr>
+        <w:pStyle w:val="ListParagraph"/>
+        <w:rPr>
+          <w:sz w:val="28"/>
+          <w:szCs w:val="28"/>
+        </w:rPr>
+      </w:pPr>
+    </w:p>
+    <w:p>
+      <w:pPr>
+        <w:pStyle w:val="ListParagraph"/>
+        <w:rPr>
+          <w:sz w:val="28"/>
+          <w:szCs w:val="28"/>
+        </w:rPr>
+      </w:pPr>
+    </w:p>
+    <w:p>
+      <w:pPr>
+        <w:pStyle w:val="ListParagraph"/>
+        <w:rPr>
+          <w:sz w:val="28"/>
+          <w:szCs w:val="28"/>
+        </w:rPr>
+      </w:pPr>
+    </w:p>
+    <w:p>
+      <w:pPr>
+        <w:rPr>
+          <w:sz w:val="28"/>
+          <w:szCs w:val="28"/>
+        </w:rPr>
+      </w:pPr>
+      <w:r>
+        <w:rPr>
+          <w:sz w:val="28"/>
+          <w:szCs w:val="28"/>
+        </w:rPr>
+        <w:lastRenderedPageBreak/>
+        <w:t>Chapter 4</w:t>
+      </w:r>
+    </w:p>
+    <w:p>
+      <w:pPr>
+        <w:rPr>
+          <w:sz w:val="28"/>
+          <w:szCs w:val="28"/>
+        </w:rPr>
+      </w:pPr>
+      <w:r>
+        <w:rPr>
+          <w:sz w:val="28"/>
+          <w:szCs w:val="28"/>
+        </w:rPr>
+        <w:t>Virtual Time Layer</w:t>
+      </w:r>
+    </w:p>
+    <w:p>
+      <w:pPr>
+        <w:rPr>
+          <w:sz w:val="28"/>
+          <w:szCs w:val="28"/>
+        </w:rPr>
+      </w:pPr>
+    </w:p>
+    <w:p>
+      <w:pPr>
+        <w:rPr>
+          <w:sz w:val="28"/>
+          <w:szCs w:val="28"/>
+        </w:rPr>
+      </w:pPr>
+    </w:p>
+    <w:p>
+      <w:pPr>
+        <w:rPr>
+          <w:sz w:val="28"/>
+          <w:szCs w:val="28"/>
+        </w:rPr>
+      </w:pPr>
+    </w:p>
+    <w:p>
+      <w:pPr>
+        <w:rPr>
+          <w:sz w:val="28"/>
+          <w:szCs w:val="28"/>
+        </w:rPr>
+      </w:pPr>
+    </w:p>
+    <w:p>
+      <w:pPr>
+        <w:rPr>
+          <w:sz w:val="28"/>
+          <w:szCs w:val="28"/>
+        </w:rPr>
+      </w:pPr>
+    </w:p>
+    <w:p>
+      <w:pPr>
+        <w:rPr>
+          <w:sz w:val="28"/>
+          <w:szCs w:val="28"/>
+        </w:rPr>
+      </w:pPr>
+    </w:p>
+    <w:p>
+      <w:pPr>
+        <w:rPr>
+          <w:sz w:val="28"/>
+          <w:szCs w:val="28"/>
+        </w:rPr>
+      </w:pPr>
+    </w:p>
+    <w:p>
+      <w:pPr>
+        <w:rPr>
+          <w:sz w:val="28"/>
+          <w:szCs w:val="28"/>
+        </w:rPr>
+      </w:pPr>
+    </w:p>
+    <w:p>
+      <w:pPr>
+        <w:rPr>
+          <w:sz w:val="28"/>
+          <w:szCs w:val="28"/>
+        </w:rPr>
+      </w:pPr>
+    </w:p>
+    <w:p>
+      <w:pPr>
+        <w:rPr>
+          <w:sz w:val="28"/>
+          <w:szCs w:val="28"/>
+        </w:rPr>
+      </w:pPr>
+    </w:p>
+    <w:p>
+      <w:pPr>
+        <w:rPr>
+          <w:sz w:val="28"/>
+          <w:szCs w:val="28"/>
+        </w:rPr>
+      </w:pPr>
+    </w:p>
+    <w:p>
+      <w:pPr>
+        <w:rPr>
+          <w:sz w:val="28"/>
+          <w:szCs w:val="28"/>
+        </w:rPr>
+      </w:pPr>
+    </w:p>
+    <w:p>
+      <w:pPr>
+        <w:rPr>
+          <w:sz w:val="28"/>
+          <w:szCs w:val="28"/>
+        </w:rPr>
+      </w:pPr>
+    </w:p>
+    <w:p>
+      <w:pPr>
+        <w:rPr>
+          <w:sz w:val="28"/>
+          <w:szCs w:val="28"/>
+        </w:rPr>
+      </w:pPr>
+    </w:p>
+    <w:p>
+      <w:pPr>
+        <w:rPr>
+          <w:sz w:val="28"/>
+          <w:szCs w:val="28"/>
+        </w:rPr>
+      </w:pPr>
+    </w:p>
+    <w:p>
+      <w:pPr>
+        <w:rPr>
+          <w:sz w:val="28"/>
+          <w:szCs w:val="28"/>
+        </w:rPr>
+      </w:pPr>
+    </w:p>
+    <w:p>
+      <w:pPr>
+        <w:rPr>
+          <w:sz w:val="28"/>
+          <w:szCs w:val="28"/>
+        </w:rPr>
+      </w:pPr>
+    </w:p>
+    <w:p>
+      <w:pPr>
+        <w:rPr>
+          <w:sz w:val="28"/>
+          <w:szCs w:val="28"/>
+        </w:rPr>
+      </w:pPr>
+    </w:p>
+    <w:p>
+      <w:pPr>
+        <w:rPr>
+          <w:sz w:val="28"/>
+          <w:szCs w:val="28"/>
+        </w:rPr>
+      </w:pPr>
+    </w:p>
+    <w:p>
+      <w:pPr>
+        <w:rPr>
+          <w:sz w:val="28"/>
+          <w:szCs w:val="28"/>
+        </w:rPr>
+      </w:pPr>
+    </w:p>
+    <w:p>
+      <w:pPr>
+        <w:rPr>
+          <w:sz w:val="28"/>
+          <w:szCs w:val="28"/>
+        </w:rPr>
+      </w:pPr>
+    </w:p>
+    <w:p>
+      <w:pPr>
+        <w:rPr>
+          <w:sz w:val="28"/>
+          <w:szCs w:val="28"/>
+        </w:rPr>
+      </w:pPr>
+    </w:p>
+    <w:p>
+      <w:pPr>
+        <w:rPr>
+          <w:sz w:val="28"/>
+          <w:szCs w:val="28"/>
+        </w:rPr>
+      </w:pPr>
       <w:bookmarkStart w:id="0" w:name="_GoBack"/>
       <w:bookmarkEnd w:id="0"/>
-    </w:p>
-    <w:p>
-      <w:pPr>
-        <w:pStyle w:val="ListParagraph"/>
-        <w:rPr>
-          <w:sz w:val="28"/>
-          <w:szCs w:val="28"/>
-        </w:rPr>
-      </w:pPr>
-    </w:p>
-    <w:p>
-      <w:pPr>
-        <w:pStyle w:val="ListParagraph"/>
-        <w:rPr>
-          <w:sz w:val="28"/>
-          <w:szCs w:val="28"/>
-        </w:rPr>
-      </w:pPr>
-    </w:p>
-    <w:p>
-      <w:pPr>
-        <w:pStyle w:val="ListParagraph"/>
-        <w:rPr>
-          <w:sz w:val="28"/>
-          <w:szCs w:val="28"/>
-        </w:rPr>
-      </w:pPr>
     </w:p>
     <w:sectPr>
       <w:footerReference w:type="default" r:id="rId7"/>

</xml_diff>